<commit_message>
Push files before model_selection.py test
</commit_message>
<xml_diff>
--- a/r_scripts/r_eda.docx
+++ b/r_scripts/r_eda.docx
@@ -94,14 +94,27 @@
       <w:r>
         <w:t xml:space="preserve">Figure </w:t>
       </w:r>
-      <w:fldSimple w:instr=" SEQ Figure \* ARABIC ">
-        <w:r>
-          <w:rPr>
-            <w:noProof/>
-          </w:rPr>
-          <w:t>1</w:t>
-        </w:r>
-      </w:fldSimple>
+      <w:r>
+        <w:fldChar w:fldCharType="begin"/>
+      </w:r>
+      <w:r>
+        <w:instrText xml:space="preserve"> SEQ Figure \* ARABIC </w:instrText>
+      </w:r>
+      <w:r>
+        <w:fldChar w:fldCharType="separate"/>
+      </w:r>
+      <w:r>
+        <w:rPr>
+          <w:noProof/>
+        </w:rPr>
+        <w:t>1</w:t>
+      </w:r>
+      <w:r>
+        <w:rPr>
+          <w:noProof/>
+        </w:rPr>
+        <w:fldChar w:fldCharType="end"/>
+      </w:r>
     </w:p>
     <w:p/>
     <w:p>
@@ -176,14 +189,27 @@
       <w:r>
         <w:t xml:space="preserve">Figure </w:t>
       </w:r>
-      <w:fldSimple w:instr=" SEQ Figure \* ARABIC ">
-        <w:r>
-          <w:rPr>
-            <w:noProof/>
-          </w:rPr>
-          <w:t>2</w:t>
-        </w:r>
-      </w:fldSimple>
+      <w:r>
+        <w:fldChar w:fldCharType="begin"/>
+      </w:r>
+      <w:r>
+        <w:instrText xml:space="preserve"> SEQ Figure \* ARABIC </w:instrText>
+      </w:r>
+      <w:r>
+        <w:fldChar w:fldCharType="separate"/>
+      </w:r>
+      <w:r>
+        <w:rPr>
+          <w:noProof/>
+        </w:rPr>
+        <w:t>2</w:t>
+      </w:r>
+      <w:r>
+        <w:rPr>
+          <w:noProof/>
+        </w:rPr>
+        <w:fldChar w:fldCharType="end"/>
+      </w:r>
     </w:p>
     <w:p>
       <w:pPr>
@@ -244,14 +270,27 @@
       <w:r>
         <w:t xml:space="preserve">Figure </w:t>
       </w:r>
-      <w:fldSimple w:instr=" SEQ Figure \* ARABIC ">
-        <w:r>
-          <w:rPr>
-            <w:noProof/>
-          </w:rPr>
-          <w:t>3</w:t>
-        </w:r>
-      </w:fldSimple>
+      <w:r>
+        <w:fldChar w:fldCharType="begin"/>
+      </w:r>
+      <w:r>
+        <w:instrText xml:space="preserve"> SEQ Figure \* ARABIC </w:instrText>
+      </w:r>
+      <w:r>
+        <w:fldChar w:fldCharType="separate"/>
+      </w:r>
+      <w:r>
+        <w:rPr>
+          <w:noProof/>
+        </w:rPr>
+        <w:t>3</w:t>
+      </w:r>
+      <w:r>
+        <w:rPr>
+          <w:noProof/>
+        </w:rPr>
+        <w:fldChar w:fldCharType="end"/>
+      </w:r>
     </w:p>
     <w:p>
       <w:pPr>
@@ -325,14 +364,27 @@
       <w:r>
         <w:t xml:space="preserve">Figure </w:t>
       </w:r>
-      <w:fldSimple w:instr=" SEQ Figure \* ARABIC ">
-        <w:r>
-          <w:rPr>
-            <w:noProof/>
-          </w:rPr>
-          <w:t>4</w:t>
-        </w:r>
-      </w:fldSimple>
+      <w:r>
+        <w:fldChar w:fldCharType="begin"/>
+      </w:r>
+      <w:r>
+        <w:instrText xml:space="preserve"> SEQ Figure \* ARABIC </w:instrText>
+      </w:r>
+      <w:r>
+        <w:fldChar w:fldCharType="separate"/>
+      </w:r>
+      <w:r>
+        <w:rPr>
+          <w:noProof/>
+        </w:rPr>
+        <w:t>4</w:t>
+      </w:r>
+      <w:r>
+        <w:rPr>
+          <w:noProof/>
+        </w:rPr>
+        <w:fldChar w:fldCharType="end"/>
+      </w:r>
     </w:p>
     <w:p>
       <w:pPr>
@@ -393,14 +445,27 @@
       <w:r>
         <w:t xml:space="preserve">Figure </w:t>
       </w:r>
-      <w:fldSimple w:instr=" SEQ Figure \* ARABIC ">
-        <w:r>
-          <w:rPr>
-            <w:noProof/>
-          </w:rPr>
-          <w:t>5</w:t>
-        </w:r>
-      </w:fldSimple>
+      <w:r>
+        <w:fldChar w:fldCharType="begin"/>
+      </w:r>
+      <w:r>
+        <w:instrText xml:space="preserve"> SEQ Figure \* ARABIC </w:instrText>
+      </w:r>
+      <w:r>
+        <w:fldChar w:fldCharType="separate"/>
+      </w:r>
+      <w:r>
+        <w:rPr>
+          <w:noProof/>
+        </w:rPr>
+        <w:t>5</w:t>
+      </w:r>
+      <w:r>
+        <w:rPr>
+          <w:noProof/>
+        </w:rPr>
+        <w:fldChar w:fldCharType="end"/>
+      </w:r>
     </w:p>
     <w:p>
       <w:pPr>
@@ -460,14 +525,27 @@
       <w:r>
         <w:t xml:space="preserve">Figure </w:t>
       </w:r>
-      <w:fldSimple w:instr=" SEQ Figure \* ARABIC ">
-        <w:r>
-          <w:rPr>
-            <w:noProof/>
-          </w:rPr>
-          <w:t>6</w:t>
-        </w:r>
-      </w:fldSimple>
+      <w:r>
+        <w:fldChar w:fldCharType="begin"/>
+      </w:r>
+      <w:r>
+        <w:instrText xml:space="preserve"> SEQ Figure \* ARABIC </w:instrText>
+      </w:r>
+      <w:r>
+        <w:fldChar w:fldCharType="separate"/>
+      </w:r>
+      <w:r>
+        <w:rPr>
+          <w:noProof/>
+        </w:rPr>
+        <w:t>6</w:t>
+      </w:r>
+      <w:r>
+        <w:rPr>
+          <w:noProof/>
+        </w:rPr>
+        <w:fldChar w:fldCharType="end"/>
+      </w:r>
     </w:p>
     <w:p>
       <w:pPr>
@@ -493,10 +571,10 @@
         </w:rPr>
         <w:lastRenderedPageBreak/>
         <w:drawing>
-          <wp:inline distT="0" distB="0" distL="0" distR="0" wp14:anchorId="21C547FF" wp14:editId="32E2EE6D">
+          <wp:inline distT="0" distB="0" distL="0" distR="0" wp14:anchorId="4D947A2C" wp14:editId="1E8AF6F2">
             <wp:extent cx="3835400" cy="3124200"/>
             <wp:effectExtent l="0" t="0" r="0" b="0"/>
-            <wp:docPr id="7" name="Picture 7" descr="Chart, funnel chart&#10;&#10;Description automatically generated"/>
+            <wp:docPr id="9" name="Picture 9" descr="Chart, bar chart&#10;&#10;Description automatically generated"/>
             <wp:cNvGraphicFramePr>
               <a:graphicFrameLocks xmlns:a="http://schemas.openxmlformats.org/drawingml/2006/main" noChangeAspect="1"/>
             </wp:cNvGraphicFramePr>
@@ -504,7 +582,7 @@
               <a:graphicData uri="http://schemas.openxmlformats.org/drawingml/2006/picture">
                 <pic:pic xmlns:pic="http://schemas.openxmlformats.org/drawingml/2006/picture">
                   <pic:nvPicPr>
-                    <pic:cNvPr id="7" name="Picture 7" descr="Chart, funnel chart&#10;&#10;Description automatically generated"/>
+                    <pic:cNvPr id="9" name="Picture 9" descr="Chart, bar chart&#10;&#10;Description automatically generated"/>
                     <pic:cNvPicPr/>
                   </pic:nvPicPr>
                   <pic:blipFill>
@@ -538,6 +616,9 @@
     <w:p>
       <w:pPr>
         <w:pStyle w:val="Caption"/>
+        <w:rPr>
+          <w:rFonts w:ascii="Times New Roman" w:hAnsi="Times New Roman" w:cs="Times New Roman"/>
+        </w:rPr>
       </w:pPr>
       <w:r>
         <w:t xml:space="preserve">Figure </w:t>
@@ -557,13 +638,14 @@
       </w:pPr>
       <w:r>
         <w:rPr>
+          <w:rFonts w:ascii="Times New Roman" w:hAnsi="Times New Roman" w:cs="Times New Roman"/>
           <w:noProof/>
         </w:rPr>
         <w:drawing>
-          <wp:inline distT="0" distB="0" distL="0" distR="0" wp14:anchorId="28BFC7E1" wp14:editId="5AEB18C7">
+          <wp:inline distT="0" distB="0" distL="0" distR="0" wp14:anchorId="21C547FF" wp14:editId="32E2EE6D">
             <wp:extent cx="3835400" cy="3124200"/>
             <wp:effectExtent l="0" t="0" r="0" b="0"/>
-            <wp:docPr id="8" name="Picture 8" descr="Chart, bar chart&#10;&#10;Description automatically generated"/>
+            <wp:docPr id="7" name="Picture 7" descr="Chart, funnel chart&#10;&#10;Description automatically generated"/>
             <wp:cNvGraphicFramePr>
               <a:graphicFrameLocks xmlns:a="http://schemas.openxmlformats.org/drawingml/2006/main" noChangeAspect="1"/>
             </wp:cNvGraphicFramePr>
@@ -571,7 +653,7 @@
               <a:graphicData uri="http://schemas.openxmlformats.org/drawingml/2006/picture">
                 <pic:pic xmlns:pic="http://schemas.openxmlformats.org/drawingml/2006/picture">
                   <pic:nvPicPr>
-                    <pic:cNvPr id="8" name="Picture 8" descr="Chart, bar chart&#10;&#10;Description automatically generated"/>
+                    <pic:cNvPr id="7" name="Picture 7" descr="Chart, funnel chart&#10;&#10;Description automatically generated"/>
                     <pic:cNvPicPr/>
                   </pic:nvPicPr>
                   <pic:blipFill>
@@ -609,14 +691,108 @@
       <w:r>
         <w:t xml:space="preserve">Figure </w:t>
       </w:r>
-      <w:fldSimple w:instr=" SEQ Figure \* ARABIC ">
-        <w:r>
-          <w:rPr>
-            <w:noProof/>
-          </w:rPr>
-          <w:t>8</w:t>
-        </w:r>
-      </w:fldSimple>
+      <w:r>
+        <w:fldChar w:fldCharType="begin"/>
+      </w:r>
+      <w:r>
+        <w:instrText xml:space="preserve"> SEQ Figure \* ARABIC </w:instrText>
+      </w:r>
+      <w:r>
+        <w:fldChar w:fldCharType="separate"/>
+      </w:r>
+      <w:r>
+        <w:rPr>
+          <w:noProof/>
+        </w:rPr>
+        <w:t>8</w:t>
+      </w:r>
+      <w:r>
+        <w:rPr>
+          <w:noProof/>
+        </w:rPr>
+        <w:fldChar w:fldCharType="end"/>
+      </w:r>
+    </w:p>
+    <w:p>
+      <w:pPr>
+        <w:keepNext/>
+      </w:pPr>
+      <w:r>
+        <w:rPr>
+          <w:noProof/>
+        </w:rPr>
+        <w:lastRenderedPageBreak/>
+        <w:drawing>
+          <wp:inline distT="0" distB="0" distL="0" distR="0" wp14:anchorId="28BFC7E1" wp14:editId="5AEB18C7">
+            <wp:extent cx="3835400" cy="3124200"/>
+            <wp:effectExtent l="0" t="0" r="0" b="0"/>
+            <wp:docPr id="8" name="Picture 8" descr="Chart, bar chart&#10;&#10;Description automatically generated"/>
+            <wp:cNvGraphicFramePr>
+              <a:graphicFrameLocks xmlns:a="http://schemas.openxmlformats.org/drawingml/2006/main" noChangeAspect="1"/>
+            </wp:cNvGraphicFramePr>
+            <a:graphic xmlns:a="http://schemas.openxmlformats.org/drawingml/2006/main">
+              <a:graphicData uri="http://schemas.openxmlformats.org/drawingml/2006/picture">
+                <pic:pic xmlns:pic="http://schemas.openxmlformats.org/drawingml/2006/picture">
+                  <pic:nvPicPr>
+                    <pic:cNvPr id="8" name="Picture 8" descr="Chart, bar chart&#10;&#10;Description automatically generated"/>
+                    <pic:cNvPicPr/>
+                  </pic:nvPicPr>
+                  <pic:blipFill>
+                    <a:blip r:embed="rId12">
+                      <a:extLst>
+                        <a:ext uri="{28A0092B-C50C-407E-A947-70E740481C1C}">
+                          <a14:useLocalDpi xmlns:a14="http://schemas.microsoft.com/office/drawing/2010/main" val="0"/>
+                        </a:ext>
+                      </a:extLst>
+                    </a:blip>
+                    <a:stretch>
+                      <a:fillRect/>
+                    </a:stretch>
+                  </pic:blipFill>
+                  <pic:spPr>
+                    <a:xfrm>
+                      <a:off x="0" y="0"/>
+                      <a:ext cx="3835400" cy="3124200"/>
+                    </a:xfrm>
+                    <a:prstGeom prst="rect">
+                      <a:avLst/>
+                    </a:prstGeom>
+                  </pic:spPr>
+                </pic:pic>
+              </a:graphicData>
+            </a:graphic>
+          </wp:inline>
+        </w:drawing>
+      </w:r>
+    </w:p>
+    <w:p>
+      <w:pPr>
+        <w:pStyle w:val="Caption"/>
+      </w:pPr>
+      <w:r>
+        <w:t xml:space="preserve">Figure </w:t>
+      </w:r>
+      <w:r>
+        <w:fldChar w:fldCharType="begin"/>
+      </w:r>
+      <w:r>
+        <w:instrText xml:space="preserve"> SEQ Figure \* ARABIC </w:instrText>
+      </w:r>
+      <w:r>
+        <w:fldChar w:fldCharType="separate"/>
+      </w:r>
+      <w:r>
+        <w:rPr>
+          <w:noProof/>
+        </w:rPr>
+        <w:t>9</w:t>
+      </w:r>
+      <w:r>
+        <w:rPr>
+          <w:noProof/>
+        </w:rPr>
+        <w:fldChar w:fldCharType="end"/>
+      </w:r>
     </w:p>
     <w:p>
       <w:pPr>

</xml_diff>